<commit_message>
leankit board im Protokoll ergaenzt
</commit_message>
<xml_diff>
--- a/Versuchsprotokoll_Kanban.docx
+++ b/Versuchsprotokoll_Kanban.docx
@@ -262,19 +262,7 @@
         <w:rPr>
           <w:spacing w:val="-4"/>
         </w:rPr>
-        <w:t xml:space="preserve">Studiengang </w:t>
-      </w:r>
-      <w:r>
-        <w:rPr>
-          <w:spacing w:val="-4"/>
-        </w:rPr>
-        <w:t>Technische</w:t>
-      </w:r>
-      <w:r>
-        <w:rPr>
-          <w:spacing w:val="-4"/>
-        </w:rPr>
-        <w:t xml:space="preserve"> Informatik</w:t>
+        <w:t>Studiengang Technische Informatik</w:t>
       </w:r>
     </w:p>
     <w:p>
@@ -1226,8 +1214,151 @@
       <w:r>
         <w:t>Das Problem an unserem Board ist allerdings immer noch die erschwerte Nachverfolgung, zu welcher Bestellung eine Pizza gehört. Eine Lösung wäre, eine horizontale Ebene einzufügen, die jeweils eine Bestellung repräsentiert.</w:t>
       </w:r>
-      <w:bookmarkStart w:id="0" w:name="_GoBack"/>
-      <w:bookmarkEnd w:id="0"/>
+    </w:p>
+    <w:p>
+      <w:pPr>
+        <w:jc w:val="both"/>
+      </w:pPr>
+    </w:p>
+    <w:p>
+      <w:pPr>
+        <w:spacing w:after="200"/>
+        <w:rPr>
+          <w:rFonts w:eastAsiaTheme="majorEastAsia" w:cstheme="majorBidi"/>
+          <w:b/>
+          <w:bCs/>
+          <w:color w:val="000000" w:themeColor="text1"/>
+          <w:sz w:val="28"/>
+          <w:szCs w:val="28"/>
+        </w:rPr>
+      </w:pPr>
+      <w:r>
+        <w:br w:type="page"/>
+      </w:r>
+    </w:p>
+    <w:p>
+      <w:pPr>
+        <w:pStyle w:val="berschrift1"/>
+      </w:pPr>
+      <w:proofErr w:type="spellStart"/>
+      <w:r>
+        <w:lastRenderedPageBreak/>
+        <w:t>Leankit</w:t>
+      </w:r>
+      <w:proofErr w:type="spellEnd"/>
+      <w:r>
+        <w:t xml:space="preserve"> </w:t>
+      </w:r>
+      <w:proofErr w:type="spellStart"/>
+      <w:r>
+        <w:t>Kanban</w:t>
+      </w:r>
+      <w:proofErr w:type="spellEnd"/>
+    </w:p>
+    <w:p>
+      <w:r>
+        <w:t xml:space="preserve">Für eine praktische Umsetzung des Boards haben wir dieses in </w:t>
+      </w:r>
+      <w:proofErr w:type="spellStart"/>
+      <w:r>
+        <w:rPr>
+          <w:i/>
+        </w:rPr>
+        <w:t>Leankit</w:t>
+      </w:r>
+      <w:proofErr w:type="spellEnd"/>
+      <w:r>
+        <w:rPr>
+          <w:i/>
+        </w:rPr>
+        <w:t xml:space="preserve"> </w:t>
+      </w:r>
+      <w:proofErr w:type="spellStart"/>
+      <w:r>
+        <w:rPr>
+          <w:i/>
+        </w:rPr>
+        <w:t>Kanban</w:t>
+      </w:r>
+      <w:proofErr w:type="spellEnd"/>
+      <w:r>
+        <w:t xml:space="preserve"> unter </w:t>
+      </w:r>
+      <w:hyperlink r:id="rId14" w:history="1">
+        <w:r>
+          <w:rPr>
+            <w:rStyle w:val="Hyperlink"/>
+          </w:rPr>
+          <w:t>www.leankitk</w:t>
+        </w:r>
+        <w:bookmarkStart w:id="0" w:name="_GoBack"/>
+        <w:bookmarkEnd w:id="0"/>
+        <w:r>
+          <w:rPr>
+            <w:rStyle w:val="Hyperlink"/>
+          </w:rPr>
+          <w:t>a</w:t>
+        </w:r>
+        <w:r>
+          <w:rPr>
+            <w:rStyle w:val="Hyperlink"/>
+          </w:rPr>
+          <w:t>nban.com</w:t>
+        </w:r>
+      </w:hyperlink>
+      <w:r>
+        <w:t xml:space="preserve"> erstellt. Die dort dargestellten Karten im Board repräsentieren eine Pizza im jeweiligen Produktionsstadium.</w:t>
+      </w:r>
+    </w:p>
+    <w:p/>
+    <w:p>
+      <w:r>
+        <w:rPr>
+          <w:noProof/>
+          <w:lang w:eastAsia="de-DE"/>
+        </w:rPr>
+        <w:drawing>
+          <wp:inline distT="0" distB="0" distL="0" distR="0">
+            <wp:extent cx="6210300" cy="3235960"/>
+            <wp:effectExtent l="0" t="0" r="0" b="2540"/>
+            <wp:docPr id="1" name="Grafik 1"/>
+            <wp:cNvGraphicFramePr>
+              <a:graphicFrameLocks xmlns:a="http://schemas.openxmlformats.org/drawingml/2006/main" noChangeAspect="1"/>
+            </wp:cNvGraphicFramePr>
+            <a:graphic xmlns:a="http://schemas.openxmlformats.org/drawingml/2006/main">
+              <a:graphicData uri="http://schemas.openxmlformats.org/drawingml/2006/picture">
+                <pic:pic xmlns:pic="http://schemas.openxmlformats.org/drawingml/2006/picture">
+                  <pic:nvPicPr>
+                    <pic:cNvPr id="0" name="Board.PNG"/>
+                    <pic:cNvPicPr/>
+                  </pic:nvPicPr>
+                  <pic:blipFill>
+                    <a:blip r:embed="rId15" cstate="print">
+                      <a:extLst>
+                        <a:ext uri="{28A0092B-C50C-407E-A947-70E740481C1C}">
+                          <a14:useLocalDpi xmlns:a14="http://schemas.microsoft.com/office/drawing/2010/main" val="0"/>
+                        </a:ext>
+                      </a:extLst>
+                    </a:blip>
+                    <a:stretch>
+                      <a:fillRect/>
+                    </a:stretch>
+                  </pic:blipFill>
+                  <pic:spPr>
+                    <a:xfrm>
+                      <a:off x="0" y="0"/>
+                      <a:ext cx="6210300" cy="3235960"/>
+                    </a:xfrm>
+                    <a:prstGeom prst="rect">
+                      <a:avLst/>
+                    </a:prstGeom>
+                  </pic:spPr>
+                </pic:pic>
+              </a:graphicData>
+            </a:graphic>
+          </wp:inline>
+        </w:drawing>
+      </w:r>
     </w:p>
     <w:sectPr>
       <w:type w:val="continuous"/>
@@ -1685,6 +1816,18 @@
       <w:szCs w:val="16"/>
     </w:rPr>
   </w:style>
+  <w:style w:type="character" w:styleId="BesuchterHyperlink">
+    <w:name w:val="FollowedHyperlink"/>
+    <w:basedOn w:val="Absatz-Standardschriftart"/>
+    <w:uiPriority w:val="99"/>
+    <w:semiHidden/>
+    <w:unhideWhenUsed/>
+    <w:rsid w:val="001726E2"/>
+    <w:rPr>
+      <w:color w:val="800080" w:themeColor="followedHyperlink"/>
+      <w:u w:val="single"/>
+    </w:rPr>
+  </w:style>
 </w:styles>
 </file>
 
@@ -2010,6 +2153,18 @@
       <w:rFonts w:ascii="Tahoma" w:hAnsi="Tahoma" w:cs="Tahoma"/>
       <w:sz w:val="16"/>
       <w:szCs w:val="16"/>
+    </w:rPr>
+  </w:style>
+  <w:style w:type="character" w:styleId="BesuchterHyperlink">
+    <w:name w:val="FollowedHyperlink"/>
+    <w:basedOn w:val="Absatz-Standardschriftart"/>
+    <w:uiPriority w:val="99"/>
+    <w:semiHidden/>
+    <w:unhideWhenUsed/>
+    <w:rsid w:val="001726E2"/>
+    <w:rPr>
+      <w:color w:val="800080" w:themeColor="followedHyperlink"/>
+      <w:u w:val="single"/>
     </w:rPr>
   </w:style>
 </w:styles>

</xml_diff>